<commit_message>
17.05.15 11:33 - Documentation changed
</commit_message>
<xml_diff>
--- a/HW-2/Documentation/Документация.docx
+++ b/HW-2/Documentation/Документация.docx
@@ -9,8 +9,6 @@
       <w:r>
         <w:t>Схема наследования классов</w:t>
       </w:r>
-      <w:bookmarkStart w:id="0" w:name="_GoBack"/>
-      <w:bookmarkEnd w:id="0"/>
     </w:p>
     <w:p>
       <w:r>
@@ -37,14 +35,31 @@
           <v:shape id="_x0000_i1025" type="#_x0000_t75" style="width:538.2pt;height:701.3pt" o:ole="">
             <v:imagedata r:id="rId7" o:title=""/>
           </v:shape>
-          <o:OLEObject Type="Embed" ProgID="Visio.Drawing.11" ShapeID="_x0000_i1025" DrawAspect="Content" ObjectID="_1556339603" r:id="rId8"/>
+          <o:OLEObject Type="Embed" ProgID="Visio.Drawing.11" ShapeID="_x0000_i1025" DrawAspect="Content" ObjectID="_1556353145" r:id="rId8"/>
         </w:object>
       </w:r>
     </w:p>
     <w:p>
       <w:pPr>
+        <w:rPr>
+          <w:rFonts w:asciiTheme="majorHAnsi" w:eastAsiaTheme="majorEastAsia" w:hAnsiTheme="majorHAnsi" w:cstheme="majorBidi"/>
+          <w:b/>
+          <w:bCs/>
+          <w:color w:val="365F91" w:themeColor="accent1" w:themeShade="BF"/>
+          <w:sz w:val="28"/>
+          <w:szCs w:val="28"/>
+        </w:rPr>
+      </w:pPr>
+      <w:r>
+        <w:br w:type="page"/>
+      </w:r>
+    </w:p>
+    <w:p>
+      <w:pPr>
         <w:pStyle w:val="1"/>
       </w:pPr>
+      <w:bookmarkStart w:id="0" w:name="_GoBack"/>
+      <w:bookmarkEnd w:id="0"/>
       <w:r>
         <w:lastRenderedPageBreak/>
         <w:t>Описание полей и методов</w:t>
@@ -58,20 +73,549 @@
         <w:t xml:space="preserve">Класс </w:t>
       </w:r>
       <w:r>
-        <w:rPr>
+        <w:t>“</w:t>
+      </w:r>
+      <w:proofErr w:type="spellStart"/>
+      <w:r>
+        <w:t>GameObject</w:t>
+      </w:r>
+      <w:proofErr w:type="spellEnd"/>
+      <w:r>
+        <w:t>”</w:t>
+      </w:r>
+    </w:p>
+    <w:p>
+      <w:pPr>
+        <w:pStyle w:val="a3"/>
+        <w:numPr>
+          <w:ilvl w:val="0"/>
+          <w:numId w:val="1"/>
+        </w:numPr>
+      </w:pPr>
+      <w:proofErr w:type="spellStart"/>
+      <w:r>
+        <w:rPr>
+          <w:rFonts w:ascii="Consolas" w:hAnsi="Consolas" w:cs="Consolas"/>
+          <w:color w:val="000000"/>
+          <w:sz w:val="19"/>
+          <w:szCs w:val="19"/>
+        </w:rPr>
+        <w:t>Updat</w:t>
+      </w:r>
+      <w:proofErr w:type="spellEnd"/>
+      <w:r>
+        <w:rPr>
+          <w:rFonts w:ascii="Consolas" w:hAnsi="Consolas" w:cs="Consolas"/>
+          <w:color w:val="000000"/>
+          <w:sz w:val="19"/>
+          <w:szCs w:val="19"/>
           <w:lang w:val="en-US"/>
         </w:rPr>
-        <w:t>“</w:t>
-      </w:r>
-      <w:proofErr w:type="spellStart"/>
-      <w:r>
-        <w:t>GameObject</w:t>
-      </w:r>
-      <w:proofErr w:type="spellEnd"/>
+        <w:t>e</w:t>
+      </w:r>
+      <w:r>
+        <w:rPr>
+          <w:rFonts w:ascii="Consolas" w:hAnsi="Consolas" w:cs="Consolas"/>
+          <w:color w:val="000000"/>
+          <w:sz w:val="19"/>
+          <w:szCs w:val="19"/>
+        </w:rPr>
+        <w:t>()</w:t>
+      </w:r>
+      <w:r>
+        <w:t xml:space="preserve"> – Пустая виртуальная функция</w:t>
+      </w:r>
+    </w:p>
+    <w:p>
+      <w:pPr>
+        <w:pStyle w:val="a3"/>
+        <w:numPr>
+          <w:ilvl w:val="0"/>
+          <w:numId w:val="1"/>
+        </w:numPr>
+      </w:pPr>
+      <w:proofErr w:type="spellStart"/>
+      <w:r>
+        <w:rPr>
+          <w:rFonts w:ascii="Consolas" w:hAnsi="Consolas" w:cs="Consolas"/>
+          <w:color w:val="000000"/>
+          <w:sz w:val="19"/>
+          <w:szCs w:val="19"/>
+        </w:rPr>
+        <w:t>onPositionUpdate</w:t>
+      </w:r>
+      <w:proofErr w:type="spellEnd"/>
+      <w:r>
+        <w:rPr>
+          <w:rFonts w:ascii="Consolas" w:hAnsi="Consolas" w:cs="Consolas"/>
+          <w:color w:val="000000"/>
+          <w:sz w:val="19"/>
+          <w:szCs w:val="19"/>
+        </w:rPr>
+        <w:t>_()</w:t>
+      </w:r>
+      <w:r>
+        <w:t xml:space="preserve"> – Функция, срабатывающая на изменение размеров и позиции</w:t>
+      </w:r>
+    </w:p>
+    <w:p>
+      <w:pPr>
+        <w:pStyle w:val="a3"/>
+        <w:numPr>
+          <w:ilvl w:val="0"/>
+          <w:numId w:val="1"/>
+        </w:numPr>
+      </w:pPr>
+      <w:proofErr w:type="spellStart"/>
+      <w:r>
+        <w:rPr>
+          <w:rFonts w:ascii="Consolas" w:hAnsi="Consolas" w:cs="Consolas"/>
+          <w:color w:val="000000"/>
+          <w:sz w:val="19"/>
+          <w:szCs w:val="19"/>
+        </w:rPr>
+        <w:t>SetSpriteX</w:t>
+      </w:r>
+      <w:proofErr w:type="spellEnd"/>
+      <w:r>
+        <w:rPr>
+          <w:rFonts w:ascii="Consolas" w:hAnsi="Consolas" w:cs="Consolas"/>
+          <w:color w:val="000000"/>
+          <w:sz w:val="19"/>
+          <w:szCs w:val="19"/>
+        </w:rPr>
+        <w:t>_()</w:t>
+      </w:r>
+      <w:r>
+        <w:t xml:space="preserve"> - Задаёт координату </w:t>
+      </w:r>
       <w:r>
         <w:rPr>
           <w:lang w:val="en-US"/>
         </w:rPr>
+        <w:t>X</w:t>
+      </w:r>
+      <w:r>
+        <w:t xml:space="preserve"> </w:t>
+      </w:r>
+      <w:r>
+        <w:t>у спрайта</w:t>
+      </w:r>
+    </w:p>
+    <w:p>
+      <w:pPr>
+        <w:pStyle w:val="a3"/>
+        <w:numPr>
+          <w:ilvl w:val="0"/>
+          <w:numId w:val="1"/>
+        </w:numPr>
+      </w:pPr>
+      <w:proofErr w:type="spellStart"/>
+      <w:r>
+        <w:rPr>
+          <w:rFonts w:ascii="Consolas" w:hAnsi="Consolas" w:cs="Consolas"/>
+          <w:color w:val="000000"/>
+          <w:sz w:val="19"/>
+          <w:szCs w:val="19"/>
+        </w:rPr>
+        <w:t>SetSpriteY</w:t>
+      </w:r>
+      <w:proofErr w:type="spellEnd"/>
+      <w:r>
+        <w:rPr>
+          <w:rFonts w:ascii="Consolas" w:hAnsi="Consolas" w:cs="Consolas"/>
+          <w:color w:val="000000"/>
+          <w:sz w:val="19"/>
+          <w:szCs w:val="19"/>
+        </w:rPr>
+        <w:t>_()</w:t>
+      </w:r>
+      <w:r>
+        <w:t xml:space="preserve"> - Задаёт координату </w:t>
+      </w:r>
+      <w:r>
+        <w:rPr>
+          <w:lang w:val="en-US"/>
+        </w:rPr>
+        <w:t>Y</w:t>
+      </w:r>
+      <w:r>
+        <w:t xml:space="preserve"> </w:t>
+      </w:r>
+      <w:r>
+        <w:t>у спрайта</w:t>
+      </w:r>
+    </w:p>
+    <w:p>
+      <w:pPr>
+        <w:pStyle w:val="a3"/>
+        <w:numPr>
+          <w:ilvl w:val="0"/>
+          <w:numId w:val="1"/>
+        </w:numPr>
+      </w:pPr>
+      <w:proofErr w:type="spellStart"/>
+      <w:r>
+        <w:rPr>
+          <w:rFonts w:ascii="Consolas" w:hAnsi="Consolas" w:cs="Consolas"/>
+          <w:color w:val="000000"/>
+          <w:sz w:val="19"/>
+          <w:szCs w:val="19"/>
+        </w:rPr>
+        <w:t>sprite</w:t>
+      </w:r>
+      <w:proofErr w:type="spellEnd"/>
+      <w:r>
+        <w:rPr>
+          <w:rFonts w:ascii="Consolas" w:hAnsi="Consolas" w:cs="Consolas"/>
+          <w:color w:val="000000"/>
+          <w:sz w:val="19"/>
+          <w:szCs w:val="19"/>
+        </w:rPr>
+        <w:t>_</w:t>
+      </w:r>
+      <w:r>
+        <w:t xml:space="preserve"> </w:t>
+      </w:r>
+      <w:r>
+        <w:t xml:space="preserve">- Спрайт, с которым связан </w:t>
+      </w:r>
+      <w:r>
+        <w:t>объект</w:t>
+      </w:r>
+    </w:p>
+    <w:p>
+      <w:pPr>
+        <w:pStyle w:val="a3"/>
+        <w:numPr>
+          <w:ilvl w:val="0"/>
+          <w:numId w:val="1"/>
+        </w:numPr>
+      </w:pPr>
+      <w:r>
+        <w:rPr>
+          <w:rFonts w:ascii="Consolas" w:hAnsi="Consolas" w:cs="Consolas"/>
+          <w:color w:val="000000"/>
+          <w:sz w:val="19"/>
+          <w:szCs w:val="19"/>
+        </w:rPr>
+        <w:t>x_</w:t>
+      </w:r>
+      <w:r>
+        <w:t xml:space="preserve"> </w:t>
+      </w:r>
+      <w:r>
+        <w:t xml:space="preserve">- Расстояние </w:t>
+      </w:r>
+      <w:r>
+        <w:t xml:space="preserve">объекта </w:t>
+      </w:r>
+      <w:r>
+        <w:t>от отсчитываемого края</w:t>
+      </w:r>
+    </w:p>
+    <w:p>
+      <w:pPr>
+        <w:pStyle w:val="a3"/>
+        <w:numPr>
+          <w:ilvl w:val="0"/>
+          <w:numId w:val="1"/>
+        </w:numPr>
+      </w:pPr>
+      <w:r>
+        <w:rPr>
+          <w:rFonts w:ascii="Consolas" w:hAnsi="Consolas" w:cs="Consolas"/>
+          <w:color w:val="000000"/>
+          <w:sz w:val="19"/>
+          <w:szCs w:val="19"/>
+        </w:rPr>
+        <w:t>y_</w:t>
+      </w:r>
+      <w:r>
+        <w:t xml:space="preserve"> </w:t>
+      </w:r>
+      <w:r>
+        <w:t xml:space="preserve">- Расстояние </w:t>
+      </w:r>
+      <w:r>
+        <w:t xml:space="preserve">объекта </w:t>
+      </w:r>
+      <w:r>
+        <w:t>от низа окна</w:t>
+      </w:r>
+    </w:p>
+    <w:p>
+      <w:pPr>
+        <w:pStyle w:val="a3"/>
+        <w:numPr>
+          <w:ilvl w:val="0"/>
+          <w:numId w:val="1"/>
+        </w:numPr>
+      </w:pPr>
+      <w:r>
+        <w:rPr>
+          <w:rFonts w:ascii="Consolas" w:hAnsi="Consolas" w:cs="Consolas"/>
+          <w:color w:val="000000"/>
+          <w:sz w:val="19"/>
+          <w:szCs w:val="19"/>
+        </w:rPr>
+        <w:t>w_</w:t>
+      </w:r>
+      <w:r>
+        <w:t xml:space="preserve"> </w:t>
+      </w:r>
+      <w:r>
+        <w:t xml:space="preserve">- Ширина </w:t>
+      </w:r>
+      <w:r>
+        <w:t>объекта</w:t>
+      </w:r>
+    </w:p>
+    <w:p>
+      <w:pPr>
+        <w:pStyle w:val="a3"/>
+        <w:numPr>
+          <w:ilvl w:val="0"/>
+          <w:numId w:val="1"/>
+        </w:numPr>
+      </w:pPr>
+      <w:r>
+        <w:rPr>
+          <w:rFonts w:ascii="Consolas" w:hAnsi="Consolas" w:cs="Consolas"/>
+          <w:color w:val="000000"/>
+          <w:sz w:val="19"/>
+          <w:szCs w:val="19"/>
+        </w:rPr>
+        <w:t>h_</w:t>
+      </w:r>
+      <w:r>
+        <w:t xml:space="preserve"> </w:t>
+      </w:r>
+      <w:r>
+        <w:t xml:space="preserve">- Высота </w:t>
+      </w:r>
+      <w:r>
+        <w:t>объекта</w:t>
+      </w:r>
+    </w:p>
+    <w:p>
+      <w:pPr>
+        <w:pStyle w:val="a3"/>
+        <w:numPr>
+          <w:ilvl w:val="0"/>
+          <w:numId w:val="1"/>
+        </w:numPr>
+      </w:pPr>
+      <w:proofErr w:type="spellStart"/>
+      <w:r>
+        <w:rPr>
+          <w:rFonts w:ascii="Consolas" w:hAnsi="Consolas" w:cs="Consolas"/>
+          <w:color w:val="000000"/>
+          <w:sz w:val="19"/>
+          <w:szCs w:val="19"/>
+        </w:rPr>
+        <w:t>frameWidth</w:t>
+      </w:r>
+      <w:proofErr w:type="spellEnd"/>
+      <w:r>
+        <w:rPr>
+          <w:rFonts w:ascii="Consolas" w:hAnsi="Consolas" w:cs="Consolas"/>
+          <w:color w:val="000000"/>
+          <w:sz w:val="19"/>
+          <w:szCs w:val="19"/>
+        </w:rPr>
+        <w:t>_</w:t>
+      </w:r>
+      <w:r>
+        <w:t xml:space="preserve"> </w:t>
+      </w:r>
+      <w:r>
+        <w:t>- Ширина окна (для отсчёта от правого края)</w:t>
+      </w:r>
+    </w:p>
+    <w:p>
+      <w:pPr>
+        <w:pStyle w:val="a3"/>
+        <w:numPr>
+          <w:ilvl w:val="0"/>
+          <w:numId w:val="1"/>
+        </w:numPr>
+      </w:pPr>
+      <w:proofErr w:type="spellStart"/>
+      <w:r>
+        <w:rPr>
+          <w:rFonts w:ascii="Consolas" w:hAnsi="Consolas" w:cs="Consolas"/>
+          <w:color w:val="000000"/>
+          <w:sz w:val="19"/>
+          <w:szCs w:val="19"/>
+        </w:rPr>
+        <w:t>isRightAlignment</w:t>
+      </w:r>
+      <w:proofErr w:type="spellEnd"/>
+      <w:r>
+        <w:rPr>
+          <w:rFonts w:ascii="Consolas" w:hAnsi="Consolas" w:cs="Consolas"/>
+          <w:color w:val="000000"/>
+          <w:sz w:val="19"/>
+          <w:szCs w:val="19"/>
+        </w:rPr>
+        <w:t>_</w:t>
+      </w:r>
+      <w:r>
+        <w:t xml:space="preserve"> </w:t>
+      </w:r>
+      <w:r>
+        <w:t>- Отсчёт от правого края?</w:t>
+      </w:r>
+    </w:p>
+    <w:p>
+      <w:pPr>
+        <w:pStyle w:val="a3"/>
+        <w:numPr>
+          <w:ilvl w:val="0"/>
+          <w:numId w:val="2"/>
+        </w:numPr>
+      </w:pPr>
+      <w:proofErr w:type="spellStart"/>
+      <w:r>
+        <w:rPr>
+          <w:rFonts w:ascii="Consolas" w:hAnsi="Consolas" w:cs="Consolas"/>
+          <w:color w:val="000000"/>
+          <w:sz w:val="19"/>
+          <w:szCs w:val="19"/>
+        </w:rPr>
+        <w:t>prevX</w:t>
+      </w:r>
+      <w:proofErr w:type="spellEnd"/>
+      <w:r>
+        <w:rPr>
+          <w:rFonts w:ascii="Consolas" w:hAnsi="Consolas" w:cs="Consolas"/>
+          <w:color w:val="000000"/>
+          <w:sz w:val="19"/>
+          <w:szCs w:val="19"/>
+        </w:rPr>
+        <w:t xml:space="preserve">_, </w:t>
+      </w:r>
+      <w:proofErr w:type="spellStart"/>
+      <w:r>
+        <w:rPr>
+          <w:rFonts w:ascii="Consolas" w:hAnsi="Consolas" w:cs="Consolas"/>
+          <w:color w:val="000000"/>
+          <w:sz w:val="19"/>
+          <w:szCs w:val="19"/>
+        </w:rPr>
+        <w:t>prevY</w:t>
+      </w:r>
+      <w:proofErr w:type="spellEnd"/>
+      <w:r>
+        <w:rPr>
+          <w:rFonts w:ascii="Consolas" w:hAnsi="Consolas" w:cs="Consolas"/>
+          <w:color w:val="000000"/>
+          <w:sz w:val="19"/>
+          <w:szCs w:val="19"/>
+        </w:rPr>
+        <w:t xml:space="preserve">_, </w:t>
+      </w:r>
+      <w:proofErr w:type="spellStart"/>
+      <w:r>
+        <w:rPr>
+          <w:rFonts w:ascii="Consolas" w:hAnsi="Consolas" w:cs="Consolas"/>
+          <w:color w:val="000000"/>
+          <w:sz w:val="19"/>
+          <w:szCs w:val="19"/>
+        </w:rPr>
+        <w:t>prevW</w:t>
+      </w:r>
+      <w:proofErr w:type="spellEnd"/>
+      <w:r>
+        <w:rPr>
+          <w:rFonts w:ascii="Consolas" w:hAnsi="Consolas" w:cs="Consolas"/>
+          <w:color w:val="000000"/>
+          <w:sz w:val="19"/>
+          <w:szCs w:val="19"/>
+        </w:rPr>
+        <w:t xml:space="preserve">_, </w:t>
+      </w:r>
+      <w:proofErr w:type="spellStart"/>
+      <w:r>
+        <w:rPr>
+          <w:rFonts w:ascii="Consolas" w:hAnsi="Consolas" w:cs="Consolas"/>
+          <w:color w:val="000000"/>
+          <w:sz w:val="19"/>
+          <w:szCs w:val="19"/>
+        </w:rPr>
+        <w:t>prevH</w:t>
+      </w:r>
+      <w:proofErr w:type="spellEnd"/>
+      <w:r>
+        <w:rPr>
+          <w:rFonts w:ascii="Consolas" w:hAnsi="Consolas" w:cs="Consolas"/>
+          <w:color w:val="000000"/>
+          <w:sz w:val="19"/>
+          <w:szCs w:val="19"/>
+        </w:rPr>
+        <w:t xml:space="preserve">_, </w:t>
+      </w:r>
+      <w:proofErr w:type="spellStart"/>
+      <w:r>
+        <w:rPr>
+          <w:rFonts w:ascii="Consolas" w:hAnsi="Consolas" w:cs="Consolas"/>
+          <w:color w:val="000000"/>
+          <w:sz w:val="19"/>
+          <w:szCs w:val="19"/>
+        </w:rPr>
+        <w:t>prevFrameWidth</w:t>
+      </w:r>
+      <w:proofErr w:type="spellEnd"/>
+      <w:r>
+        <w:rPr>
+          <w:rFonts w:ascii="Consolas" w:hAnsi="Consolas" w:cs="Consolas"/>
+          <w:color w:val="000000"/>
+          <w:sz w:val="19"/>
+          <w:szCs w:val="19"/>
+        </w:rPr>
+        <w:t xml:space="preserve">_, </w:t>
+      </w:r>
+      <w:proofErr w:type="spellStart"/>
+      <w:r>
+        <w:rPr>
+          <w:rFonts w:ascii="Consolas" w:hAnsi="Consolas" w:cs="Consolas"/>
+          <w:color w:val="000000"/>
+          <w:sz w:val="19"/>
+          <w:szCs w:val="19"/>
+        </w:rPr>
+        <w:t>prevIsRightAlignment</w:t>
+      </w:r>
+      <w:proofErr w:type="spellEnd"/>
+      <w:r>
+        <w:rPr>
+          <w:rFonts w:ascii="Consolas" w:hAnsi="Consolas" w:cs="Consolas"/>
+          <w:color w:val="000000"/>
+          <w:sz w:val="19"/>
+          <w:szCs w:val="19"/>
+        </w:rPr>
+        <w:t>_</w:t>
+      </w:r>
+      <w:r>
+        <w:t xml:space="preserve"> - Вспомогательные переменные для обнаружения изменений</w:t>
+      </w:r>
+      <w:r>
+        <w:t xml:space="preserve"> </w:t>
+      </w:r>
+    </w:p>
+    <w:p>
+      <w:pPr>
+        <w:pStyle w:val="2"/>
+      </w:pPr>
+      <w:r>
+        <w:t>Класс “</w:t>
+      </w:r>
+      <w:proofErr w:type="spellStart"/>
+      <w:r>
+        <w:t>CastleObject</w:t>
+      </w:r>
+      <w:proofErr w:type="spellEnd"/>
+      <w:r>
         <w:t>”</w:t>
       </w:r>
     </w:p>
@@ -80,30 +624,64 @@
         <w:pStyle w:val="a3"/>
         <w:numPr>
           <w:ilvl w:val="0"/>
-          <w:numId w:val="1"/>
-        </w:numPr>
-      </w:pPr>
-      <w:proofErr w:type="spellStart"/>
-      <w:r>
-        <w:rPr>
-          <w:rFonts w:ascii="Consolas" w:hAnsi="Consolas" w:cs="Consolas"/>
-          <w:color w:val="000000"/>
-          <w:sz w:val="19"/>
-          <w:szCs w:val="19"/>
-        </w:rPr>
-        <w:t>Updat</w:t>
-      </w:r>
-      <w:proofErr w:type="spellEnd"/>
-      <w:r>
-        <w:rPr>
-          <w:rFonts w:ascii="Consolas" w:hAnsi="Consolas" w:cs="Consolas"/>
-          <w:color w:val="000000"/>
-          <w:sz w:val="19"/>
-          <w:szCs w:val="19"/>
+          <w:numId w:val="3"/>
+        </w:numPr>
+      </w:pPr>
+      <w:proofErr w:type="spellStart"/>
+      <w:r>
+        <w:rPr>
+          <w:rFonts w:ascii="Consolas" w:hAnsi="Consolas" w:cs="Consolas"/>
+          <w:color w:val="000000"/>
+          <w:sz w:val="19"/>
+          <w:szCs w:val="19"/>
+        </w:rPr>
+        <w:t>Update</w:t>
+      </w:r>
+      <w:proofErr w:type="spellEnd"/>
+      <w:r>
+        <w:rPr>
+          <w:rFonts w:ascii="Consolas" w:hAnsi="Consolas" w:cs="Consolas"/>
+          <w:color w:val="000000"/>
+          <w:sz w:val="19"/>
+          <w:szCs w:val="19"/>
+        </w:rPr>
+        <w:t>()</w:t>
+      </w:r>
+      <w:r>
+        <w:t xml:space="preserve"> - Вызывает </w:t>
+      </w:r>
+      <w:r>
+        <w:rPr>
           <w:lang w:val="en-US"/>
         </w:rPr>
-        <w:t>e</w:t>
-      </w:r>
+        <w:t>Update</w:t>
+      </w:r>
+      <w:r>
+        <w:t xml:space="preserve"> </w:t>
+      </w:r>
+      <w:r>
+        <w:t>родительского класса</w:t>
+      </w:r>
+    </w:p>
+    <w:p>
+      <w:pPr>
+        <w:pStyle w:val="a3"/>
+        <w:numPr>
+          <w:ilvl w:val="0"/>
+          <w:numId w:val="3"/>
+        </w:numPr>
+      </w:pPr>
+      <w:proofErr w:type="spellStart"/>
+      <w:r>
+        <w:rPr>
+          <w:rFonts w:ascii="Consolas" w:hAnsi="Consolas" w:cs="Consolas"/>
+          <w:color w:val="000000"/>
+          <w:sz w:val="19"/>
+          <w:szCs w:val="19"/>
+        </w:rPr>
+        <w:t>Damage</w:t>
+      </w:r>
+      <w:proofErr w:type="spellEnd"/>
       <w:r>
         <w:rPr>
           <w:rFonts w:ascii="Consolas" w:hAnsi="Consolas" w:cs="Consolas"/>
@@ -114,15 +692,21 @@
         <w:t>()</w:t>
       </w:r>
       <w:r>
-        <w:t xml:space="preserve"> – Пустая виртуальная функция</w:t>
-      </w:r>
-    </w:p>
-    <w:p>
-      <w:pPr>
-        <w:pStyle w:val="a3"/>
-        <w:numPr>
-          <w:ilvl w:val="0"/>
-          <w:numId w:val="1"/>
+        <w:t xml:space="preserve"> - Наносит урон </w:t>
+      </w:r>
+      <w:r>
+        <w:t xml:space="preserve">данному </w:t>
+      </w:r>
+      <w:r>
+        <w:t>объекту</w:t>
+      </w:r>
+    </w:p>
+    <w:p>
+      <w:pPr>
+        <w:pStyle w:val="a3"/>
+        <w:numPr>
+          <w:ilvl w:val="0"/>
+          <w:numId w:val="3"/>
         </w:numPr>
       </w:pPr>
       <w:proofErr w:type="spellStart"/>
@@ -146,561 +730,558 @@
         <w:t>_()</w:t>
       </w:r>
       <w:r>
-        <w:t xml:space="preserve"> –</w:t>
-      </w:r>
-      <w:r>
-        <w:t xml:space="preserve"> Функция, срабатывающая на изменение размеров и позиции</w:t>
-      </w:r>
-    </w:p>
-    <w:p>
-      <w:pPr>
-        <w:pStyle w:val="a3"/>
-        <w:numPr>
-          <w:ilvl w:val="0"/>
-          <w:numId w:val="1"/>
-        </w:numPr>
-      </w:pPr>
-      <w:proofErr w:type="spellStart"/>
-      <w:r>
-        <w:rPr>
-          <w:rFonts w:ascii="Consolas" w:hAnsi="Consolas" w:cs="Consolas"/>
-          <w:color w:val="000000"/>
-          <w:sz w:val="19"/>
-          <w:szCs w:val="19"/>
-        </w:rPr>
-        <w:t>SetSpriteX</w:t>
-      </w:r>
-      <w:proofErr w:type="spellEnd"/>
-      <w:r>
-        <w:rPr>
-          <w:rFonts w:ascii="Consolas" w:hAnsi="Consolas" w:cs="Consolas"/>
-          <w:color w:val="000000"/>
-          <w:sz w:val="19"/>
-          <w:szCs w:val="19"/>
-        </w:rPr>
-        <w:t>_(</w:t>
-      </w:r>
-      <w:r>
-        <w:rPr>
-          <w:rFonts w:ascii="Consolas" w:hAnsi="Consolas" w:cs="Consolas"/>
-          <w:color w:val="000000"/>
-          <w:sz w:val="19"/>
-          <w:szCs w:val="19"/>
-        </w:rPr>
-        <w:t>)</w:t>
+        <w:t xml:space="preserve"> - Вызывает </w:t>
+      </w:r>
+      <w:proofErr w:type="spellStart"/>
+      <w:r>
+        <w:rPr>
+          <w:lang w:val="en-US"/>
+        </w:rPr>
+        <w:t>onPositionUpdate</w:t>
+      </w:r>
+      <w:proofErr w:type="spellEnd"/>
+      <w:r>
+        <w:t>_</w:t>
+      </w:r>
+      <w:r>
+        <w:t>()</w:t>
       </w:r>
       <w:r>
         <w:t xml:space="preserve"> </w:t>
       </w:r>
       <w:r>
-        <w:t xml:space="preserve">- Задаёт координату </w:t>
-      </w:r>
-      <w:r>
+        <w:t>родительского класса и перемещает надписи</w:t>
+      </w:r>
+    </w:p>
+    <w:p>
+      <w:pPr>
+        <w:pStyle w:val="a3"/>
+        <w:numPr>
+          <w:ilvl w:val="0"/>
+          <w:numId w:val="3"/>
+        </w:numPr>
+      </w:pPr>
+      <w:proofErr w:type="spellStart"/>
+      <w:r>
+        <w:rPr>
+          <w:rFonts w:ascii="Consolas" w:hAnsi="Consolas" w:cs="Consolas"/>
+          <w:color w:val="000000"/>
+          <w:sz w:val="19"/>
+          <w:szCs w:val="19"/>
+        </w:rPr>
+        <w:t>InitLabels</w:t>
+      </w:r>
+      <w:proofErr w:type="spellEnd"/>
+      <w:r>
+        <w:rPr>
+          <w:rFonts w:ascii="Consolas" w:hAnsi="Consolas" w:cs="Consolas"/>
+          <w:color w:val="000000"/>
+          <w:sz w:val="19"/>
+          <w:szCs w:val="19"/>
+        </w:rPr>
+        <w:t>_()</w:t>
+      </w:r>
+      <w:r>
+        <w:t xml:space="preserve"> - Инициализирует надписи</w:t>
+      </w:r>
+    </w:p>
+    <w:p>
+      <w:pPr>
+        <w:pStyle w:val="a3"/>
+        <w:numPr>
+          <w:ilvl w:val="0"/>
+          <w:numId w:val="3"/>
+        </w:numPr>
+      </w:pPr>
+      <w:proofErr w:type="spellStart"/>
+      <w:r>
+        <w:rPr>
+          <w:rFonts w:ascii="Consolas" w:hAnsi="Consolas" w:cs="Consolas"/>
+          <w:color w:val="000000"/>
+          <w:sz w:val="19"/>
+          <w:szCs w:val="19"/>
+        </w:rPr>
+        <w:t>UpdateLabelsPosition</w:t>
+      </w:r>
+      <w:proofErr w:type="spellEnd"/>
+      <w:r>
+        <w:rPr>
+          <w:rFonts w:ascii="Consolas" w:hAnsi="Consolas" w:cs="Consolas"/>
+          <w:color w:val="000000"/>
+          <w:sz w:val="19"/>
+          <w:szCs w:val="19"/>
+        </w:rPr>
+        <w:t>_()</w:t>
+      </w:r>
+      <w:r>
+        <w:t xml:space="preserve"> - Перемещает надписи в соответствии с размерами и позицией объекта</w:t>
+      </w:r>
+    </w:p>
+    <w:p>
+      <w:pPr>
+        <w:pStyle w:val="a3"/>
+        <w:numPr>
+          <w:ilvl w:val="0"/>
+          <w:numId w:val="3"/>
+        </w:numPr>
         <w:rPr>
           <w:lang w:val="en-US"/>
         </w:rPr>
-        <w:t>X</w:t>
+      </w:pPr>
+      <w:proofErr w:type="spellStart"/>
+      <w:r>
+        <w:rPr>
+          <w:rFonts w:ascii="Consolas" w:hAnsi="Consolas" w:cs="Consolas"/>
+          <w:color w:val="000000"/>
+          <w:sz w:val="19"/>
+          <w:szCs w:val="19"/>
+        </w:rPr>
+        <w:t>health</w:t>
+      </w:r>
+      <w:proofErr w:type="spellEnd"/>
+      <w:r>
+        <w:rPr>
+          <w:rFonts w:ascii="Consolas" w:hAnsi="Consolas" w:cs="Consolas"/>
+          <w:color w:val="000000"/>
+          <w:sz w:val="19"/>
+          <w:szCs w:val="19"/>
+        </w:rPr>
+        <w:t>_</w:t>
+      </w:r>
+      <w:r>
+        <w:t xml:space="preserve"> - Количество жизней</w:t>
+      </w:r>
+    </w:p>
+    <w:p>
+      <w:pPr>
+        <w:pStyle w:val="a3"/>
+        <w:numPr>
+          <w:ilvl w:val="0"/>
+          <w:numId w:val="3"/>
+        </w:numPr>
+        <w:rPr>
+          <w:lang w:val="en-US"/>
+        </w:rPr>
+      </w:pPr>
+      <w:proofErr w:type="spellStart"/>
+      <w:r>
+        <w:rPr>
+          <w:rFonts w:ascii="Consolas" w:hAnsi="Consolas" w:cs="Consolas"/>
+          <w:color w:val="000000"/>
+          <w:sz w:val="19"/>
+          <w:szCs w:val="19"/>
+        </w:rPr>
+        <w:t>maxHealth</w:t>
+      </w:r>
+      <w:proofErr w:type="spellEnd"/>
+      <w:r>
+        <w:rPr>
+          <w:rFonts w:ascii="Consolas" w:hAnsi="Consolas" w:cs="Consolas"/>
+          <w:color w:val="000000"/>
+          <w:sz w:val="19"/>
+          <w:szCs w:val="19"/>
+        </w:rPr>
+        <w:t>_</w:t>
+      </w:r>
+      <w:r>
+        <w:t xml:space="preserve"> - Максимальное количество жизней</w:t>
+      </w:r>
+    </w:p>
+    <w:p>
+      <w:pPr>
+        <w:pStyle w:val="a3"/>
+        <w:numPr>
+          <w:ilvl w:val="0"/>
+          <w:numId w:val="3"/>
+        </w:numPr>
+        <w:rPr>
+          <w:lang w:val="en-US"/>
+        </w:rPr>
+      </w:pPr>
+      <w:proofErr w:type="spellStart"/>
+      <w:r>
+        <w:rPr>
+          <w:rFonts w:ascii="Consolas" w:hAnsi="Consolas" w:cs="Consolas"/>
+          <w:color w:val="000000"/>
+          <w:sz w:val="19"/>
+          <w:szCs w:val="19"/>
+        </w:rPr>
+        <w:t>armor</w:t>
+      </w:r>
+      <w:proofErr w:type="spellEnd"/>
+      <w:r>
+        <w:rPr>
+          <w:rFonts w:ascii="Consolas" w:hAnsi="Consolas" w:cs="Consolas"/>
+          <w:color w:val="000000"/>
+          <w:sz w:val="19"/>
+          <w:szCs w:val="19"/>
+        </w:rPr>
+        <w:t>_</w:t>
+      </w:r>
+      <w:r>
+        <w:t xml:space="preserve"> - Количество брони</w:t>
+      </w:r>
+    </w:p>
+    <w:p>
+      <w:pPr>
+        <w:pStyle w:val="a3"/>
+        <w:numPr>
+          <w:ilvl w:val="0"/>
+          <w:numId w:val="3"/>
+        </w:numPr>
+        <w:rPr>
+          <w:lang w:val="en-US"/>
+        </w:rPr>
+      </w:pPr>
+      <w:proofErr w:type="spellStart"/>
+      <w:r>
+        <w:rPr>
+          <w:rFonts w:ascii="Consolas" w:hAnsi="Consolas" w:cs="Consolas"/>
+          <w:color w:val="000000"/>
+          <w:sz w:val="19"/>
+          <w:szCs w:val="19"/>
+        </w:rPr>
+        <w:t>maxArmor</w:t>
+      </w:r>
+      <w:proofErr w:type="spellEnd"/>
+      <w:r>
+        <w:rPr>
+          <w:rFonts w:ascii="Consolas" w:hAnsi="Consolas" w:cs="Consolas"/>
+          <w:color w:val="000000"/>
+          <w:sz w:val="19"/>
+          <w:szCs w:val="19"/>
+        </w:rPr>
+        <w:t>_</w:t>
+      </w:r>
+      <w:r>
+        <w:t xml:space="preserve"> - Максимальное количество брони</w:t>
+      </w:r>
+    </w:p>
+    <w:p>
+      <w:pPr>
+        <w:pStyle w:val="a3"/>
+        <w:numPr>
+          <w:ilvl w:val="0"/>
+          <w:numId w:val="3"/>
+        </w:numPr>
+        <w:rPr>
+          <w:lang w:val="en-US"/>
+        </w:rPr>
+      </w:pPr>
+      <w:proofErr w:type="spellStart"/>
+      <w:r>
+        <w:rPr>
+          <w:rFonts w:ascii="Consolas" w:hAnsi="Consolas" w:cs="Consolas"/>
+          <w:color w:val="000000"/>
+          <w:sz w:val="19"/>
+          <w:szCs w:val="19"/>
+        </w:rPr>
+        <w:t>healthLabel</w:t>
+      </w:r>
+      <w:proofErr w:type="spellEnd"/>
+      <w:r>
+        <w:rPr>
+          <w:rFonts w:ascii="Consolas" w:hAnsi="Consolas" w:cs="Consolas"/>
+          <w:color w:val="000000"/>
+          <w:sz w:val="19"/>
+          <w:szCs w:val="19"/>
+        </w:rPr>
+        <w:t>_</w:t>
+      </w:r>
+      <w:r>
+        <w:t xml:space="preserve"> - Надпись, отображающая количество жизней</w:t>
+      </w:r>
+    </w:p>
+    <w:p>
+      <w:pPr>
+        <w:pStyle w:val="a3"/>
+        <w:numPr>
+          <w:ilvl w:val="0"/>
+          <w:numId w:val="3"/>
+        </w:numPr>
+      </w:pPr>
+      <w:proofErr w:type="spellStart"/>
+      <w:r>
+        <w:rPr>
+          <w:rFonts w:ascii="Consolas" w:hAnsi="Consolas" w:cs="Consolas"/>
+          <w:color w:val="000000"/>
+          <w:sz w:val="19"/>
+          <w:szCs w:val="19"/>
+        </w:rPr>
+        <w:t>armorLabel</w:t>
+      </w:r>
+      <w:proofErr w:type="spellEnd"/>
+      <w:r>
+        <w:rPr>
+          <w:rFonts w:ascii="Consolas" w:hAnsi="Consolas" w:cs="Consolas"/>
+          <w:color w:val="000000"/>
+          <w:sz w:val="19"/>
+          <w:szCs w:val="19"/>
+        </w:rPr>
+        <w:t>_</w:t>
+      </w:r>
+      <w:r>
+        <w:t xml:space="preserve"> - Надпись, отображающая количество брони</w:t>
+      </w:r>
+    </w:p>
+    <w:p>
+      <w:pPr>
+        <w:pStyle w:val="2"/>
+      </w:pPr>
+      <w:r>
+        <w:t>Класс “</w:t>
+      </w:r>
+      <w:proofErr w:type="spellStart"/>
+      <w:r>
+        <w:t>DynamicObject</w:t>
+      </w:r>
+      <w:proofErr w:type="spellEnd"/>
+      <w:r>
+        <w:t>”</w:t>
+      </w:r>
+    </w:p>
+    <w:p>
+      <w:pPr>
+        <w:pStyle w:val="a3"/>
+        <w:numPr>
+          <w:ilvl w:val="0"/>
+          <w:numId w:val="2"/>
+        </w:numPr>
+      </w:pPr>
+      <w:proofErr w:type="spellStart"/>
+      <w:r>
+        <w:rPr>
+          <w:rFonts w:ascii="Consolas" w:hAnsi="Consolas" w:cs="Consolas"/>
+          <w:color w:val="000000"/>
+          <w:sz w:val="19"/>
+          <w:szCs w:val="19"/>
+        </w:rPr>
+        <w:t>Update</w:t>
+      </w:r>
+      <w:proofErr w:type="spellEnd"/>
+      <w:r>
+        <w:rPr>
+          <w:rFonts w:ascii="Consolas" w:hAnsi="Consolas" w:cs="Consolas"/>
+          <w:color w:val="000000"/>
+          <w:sz w:val="19"/>
+          <w:szCs w:val="19"/>
+        </w:rPr>
+        <w:t>()</w:t>
+      </w:r>
+      <w:r>
+        <w:t xml:space="preserve"> - Изменяет позицию объекта </w:t>
+      </w:r>
+      <w:r>
+        <w:t>в соответствии со скоростью</w:t>
+      </w:r>
+    </w:p>
+    <w:p>
+      <w:pPr>
+        <w:pStyle w:val="a3"/>
+        <w:numPr>
+          <w:ilvl w:val="0"/>
+          <w:numId w:val="2"/>
+        </w:numPr>
+      </w:pPr>
+      <w:proofErr w:type="spellStart"/>
+      <w:r>
+        <w:rPr>
+          <w:rFonts w:ascii="Consolas" w:hAnsi="Consolas" w:cs="Consolas"/>
+          <w:color w:val="000000"/>
+          <w:sz w:val="19"/>
+          <w:szCs w:val="19"/>
+        </w:rPr>
+        <w:t>hSpeed</w:t>
+      </w:r>
+      <w:proofErr w:type="spellEnd"/>
+      <w:r>
+        <w:rPr>
+          <w:rFonts w:ascii="Consolas" w:hAnsi="Consolas" w:cs="Consolas"/>
+          <w:color w:val="000000"/>
+          <w:sz w:val="19"/>
+          <w:szCs w:val="19"/>
+        </w:rPr>
+        <w:t>_()</w:t>
+      </w:r>
+      <w:r>
+        <w:t xml:space="preserve"> - Горизонтальная скорость</w:t>
+      </w:r>
+    </w:p>
+    <w:p>
+      <w:pPr>
+        <w:pStyle w:val="a3"/>
+        <w:numPr>
+          <w:ilvl w:val="0"/>
+          <w:numId w:val="2"/>
+        </w:numPr>
+      </w:pPr>
+      <w:proofErr w:type="spellStart"/>
+      <w:r>
+        <w:rPr>
+          <w:rFonts w:ascii="Consolas" w:hAnsi="Consolas" w:cs="Consolas"/>
+          <w:color w:val="000000"/>
+          <w:sz w:val="19"/>
+          <w:szCs w:val="19"/>
+        </w:rPr>
+        <w:t>vSpeed</w:t>
+      </w:r>
+      <w:proofErr w:type="spellEnd"/>
+      <w:r>
+        <w:rPr>
+          <w:rFonts w:ascii="Consolas" w:hAnsi="Consolas" w:cs="Consolas"/>
+          <w:color w:val="000000"/>
+          <w:sz w:val="19"/>
+          <w:szCs w:val="19"/>
+        </w:rPr>
+        <w:t>_()</w:t>
+      </w:r>
+      <w:r>
+        <w:t xml:space="preserve"> - Вертикальная скорость</w:t>
+      </w:r>
+    </w:p>
+    <w:p>
+      <w:pPr>
+        <w:pStyle w:val="2"/>
+      </w:pPr>
+      <w:r>
+        <w:t>Класс “</w:t>
+      </w:r>
+      <w:proofErr w:type="spellStart"/>
+      <w:r>
+        <w:t>AttackerObject</w:t>
+      </w:r>
+      <w:proofErr w:type="spellEnd"/>
+      <w:r>
+        <w:t>”</w:t>
+      </w:r>
+    </w:p>
+    <w:p>
+      <w:pPr>
+        <w:pStyle w:val="a3"/>
+        <w:numPr>
+          <w:ilvl w:val="0"/>
+          <w:numId w:val="4"/>
+        </w:numPr>
+      </w:pPr>
+      <w:proofErr w:type="spellStart"/>
+      <w:r>
+        <w:rPr>
+          <w:rFonts w:ascii="Consolas" w:hAnsi="Consolas" w:cs="Consolas"/>
+          <w:color w:val="000000"/>
+          <w:sz w:val="19"/>
+          <w:szCs w:val="19"/>
+        </w:rPr>
+        <w:t>Update</w:t>
+      </w:r>
+      <w:proofErr w:type="spellEnd"/>
+      <w:r>
+        <w:rPr>
+          <w:rFonts w:ascii="Consolas" w:hAnsi="Consolas" w:cs="Consolas"/>
+          <w:color w:val="000000"/>
+          <w:sz w:val="19"/>
+          <w:szCs w:val="19"/>
+        </w:rPr>
+        <w:t>()</w:t>
+      </w:r>
+      <w:r>
+        <w:t xml:space="preserve"> - </w:t>
+      </w:r>
+      <w:r>
+        <w:t xml:space="preserve">Вызывает </w:t>
+      </w:r>
+      <w:r>
+        <w:rPr>
+          <w:lang w:val="en-US"/>
+        </w:rPr>
+        <w:t>Update</w:t>
       </w:r>
       <w:r>
         <w:t xml:space="preserve"> </w:t>
       </w:r>
       <w:r>
-        <w:t>у спрайта</w:t>
-      </w:r>
-    </w:p>
-    <w:p>
-      <w:pPr>
-        <w:pStyle w:val="a3"/>
-        <w:numPr>
-          <w:ilvl w:val="0"/>
-          <w:numId w:val="1"/>
-        </w:numPr>
-      </w:pPr>
-      <w:proofErr w:type="spellStart"/>
-      <w:r>
-        <w:rPr>
-          <w:rFonts w:ascii="Consolas" w:hAnsi="Consolas" w:cs="Consolas"/>
-          <w:color w:val="000000"/>
-          <w:sz w:val="19"/>
-          <w:szCs w:val="19"/>
-        </w:rPr>
-        <w:t>SetSpriteY</w:t>
-      </w:r>
-      <w:proofErr w:type="spellEnd"/>
-      <w:r>
-        <w:rPr>
-          <w:rFonts w:ascii="Consolas" w:hAnsi="Consolas" w:cs="Consolas"/>
-          <w:color w:val="000000"/>
-          <w:sz w:val="19"/>
-          <w:szCs w:val="19"/>
-        </w:rPr>
-        <w:t>_(</w:t>
-      </w:r>
-      <w:r>
-        <w:rPr>
-          <w:rFonts w:ascii="Consolas" w:hAnsi="Consolas" w:cs="Consolas"/>
-          <w:color w:val="000000"/>
-          <w:sz w:val="19"/>
-          <w:szCs w:val="19"/>
-        </w:rPr>
-        <w:t>)</w:t>
+        <w:t>родительского класса</w:t>
       </w:r>
       <w:r>
         <w:t xml:space="preserve"> </w:t>
       </w:r>
       <w:r>
-        <w:t xml:space="preserve">- Задаёт координату </w:t>
-      </w:r>
-      <w:r>
-        <w:rPr>
-          <w:lang w:val="en-US"/>
-        </w:rPr>
-        <w:t>Y</w:t>
+        <w:t>и отрабатывает столкновение с другими объектами</w:t>
+      </w:r>
+    </w:p>
+    <w:p>
+      <w:pPr>
+        <w:pStyle w:val="a3"/>
+        <w:numPr>
+          <w:ilvl w:val="0"/>
+          <w:numId w:val="3"/>
+        </w:numPr>
+      </w:pPr>
+      <w:proofErr w:type="spellStart"/>
+      <w:r>
+        <w:rPr>
+          <w:rFonts w:ascii="Consolas" w:hAnsi="Consolas" w:cs="Consolas"/>
+          <w:color w:val="000000"/>
+          <w:sz w:val="19"/>
+          <w:szCs w:val="19"/>
+        </w:rPr>
+        <w:t>Attack</w:t>
+      </w:r>
+      <w:proofErr w:type="spellEnd"/>
+      <w:r>
+        <w:rPr>
+          <w:rFonts w:ascii="Consolas" w:hAnsi="Consolas" w:cs="Consolas"/>
+          <w:color w:val="000000"/>
+          <w:sz w:val="19"/>
+          <w:szCs w:val="19"/>
+        </w:rPr>
+        <w:t>()</w:t>
+      </w:r>
+      <w:r>
+        <w:t xml:space="preserve"> - Атакует </w:t>
+      </w:r>
+      <w:r>
+        <w:t>другие объекты</w:t>
       </w:r>
       <w:r>
         <w:t xml:space="preserve"> </w:t>
       </w:r>
       <w:r>
-        <w:t>у спрайта</w:t>
-      </w:r>
-    </w:p>
-    <w:p>
-      <w:pPr>
-        <w:pStyle w:val="a3"/>
-        <w:numPr>
-          <w:ilvl w:val="0"/>
-          <w:numId w:val="1"/>
-        </w:numPr>
-      </w:pPr>
-      <w:proofErr w:type="spellStart"/>
-      <w:r>
-        <w:rPr>
-          <w:rFonts w:ascii="Consolas" w:hAnsi="Consolas" w:cs="Consolas"/>
-          <w:color w:val="000000"/>
-          <w:sz w:val="19"/>
-          <w:szCs w:val="19"/>
-        </w:rPr>
-        <w:t>sprite</w:t>
-      </w:r>
-      <w:proofErr w:type="spellEnd"/>
-      <w:r>
-        <w:rPr>
-          <w:rFonts w:ascii="Consolas" w:hAnsi="Consolas" w:cs="Consolas"/>
-          <w:color w:val="000000"/>
-          <w:sz w:val="19"/>
-          <w:szCs w:val="19"/>
-        </w:rPr>
-        <w:t>_</w:t>
-      </w:r>
-      <w:r>
-        <w:t xml:space="preserve"> </w:t>
-      </w:r>
-      <w:r>
-        <w:t xml:space="preserve">- Спрайт, с которым связан </w:t>
-      </w:r>
-      <w:r>
-        <w:t>объект</w:t>
-      </w:r>
-    </w:p>
-    <w:p>
-      <w:pPr>
-        <w:pStyle w:val="a3"/>
-        <w:numPr>
-          <w:ilvl w:val="0"/>
-          <w:numId w:val="1"/>
-        </w:numPr>
-      </w:pPr>
-      <w:r>
-        <w:rPr>
-          <w:rFonts w:ascii="Consolas" w:hAnsi="Consolas" w:cs="Consolas"/>
-          <w:color w:val="000000"/>
-          <w:sz w:val="19"/>
-          <w:szCs w:val="19"/>
-        </w:rPr>
-        <w:t>x_</w:t>
-      </w:r>
-      <w:r>
-        <w:t xml:space="preserve"> </w:t>
-      </w:r>
-      <w:r>
-        <w:t xml:space="preserve">- Расстояние </w:t>
-      </w:r>
-      <w:r>
-        <w:t>объекта</w:t>
-      </w:r>
-      <w:r>
-        <w:t xml:space="preserve"> </w:t>
-      </w:r>
-      <w:r>
-        <w:t>от отсчитываемого края</w:t>
-      </w:r>
-    </w:p>
-    <w:p>
-      <w:pPr>
-        <w:pStyle w:val="a3"/>
-        <w:numPr>
-          <w:ilvl w:val="0"/>
-          <w:numId w:val="1"/>
-        </w:numPr>
-      </w:pPr>
-      <w:r>
-        <w:rPr>
-          <w:rFonts w:ascii="Consolas" w:hAnsi="Consolas" w:cs="Consolas"/>
-          <w:color w:val="000000"/>
-          <w:sz w:val="19"/>
-          <w:szCs w:val="19"/>
-        </w:rPr>
-        <w:t>y_</w:t>
-      </w:r>
-      <w:r>
-        <w:t xml:space="preserve"> </w:t>
-      </w:r>
-      <w:r>
-        <w:t xml:space="preserve">- Расстояние </w:t>
-      </w:r>
-      <w:r>
-        <w:t>объекта</w:t>
-      </w:r>
-      <w:r>
-        <w:t xml:space="preserve"> </w:t>
-      </w:r>
-      <w:r>
-        <w:t>от низа окна</w:t>
-      </w:r>
-    </w:p>
-    <w:p>
-      <w:pPr>
-        <w:pStyle w:val="a3"/>
-        <w:numPr>
-          <w:ilvl w:val="0"/>
-          <w:numId w:val="1"/>
-        </w:numPr>
-      </w:pPr>
-      <w:r>
-        <w:rPr>
-          <w:rFonts w:ascii="Consolas" w:hAnsi="Consolas" w:cs="Consolas"/>
-          <w:color w:val="000000"/>
-          <w:sz w:val="19"/>
-          <w:szCs w:val="19"/>
-        </w:rPr>
-        <w:t>w_</w:t>
-      </w:r>
-      <w:r>
-        <w:t xml:space="preserve"> </w:t>
-      </w:r>
-      <w:r>
-        <w:t xml:space="preserve">- Ширина </w:t>
-      </w:r>
-      <w:r>
-        <w:t>объекта</w:t>
-      </w:r>
-    </w:p>
-    <w:p>
-      <w:pPr>
-        <w:pStyle w:val="a3"/>
-        <w:numPr>
-          <w:ilvl w:val="0"/>
-          <w:numId w:val="1"/>
-        </w:numPr>
-      </w:pPr>
-      <w:r>
-        <w:rPr>
-          <w:rFonts w:ascii="Consolas" w:hAnsi="Consolas" w:cs="Consolas"/>
-          <w:color w:val="000000"/>
-          <w:sz w:val="19"/>
-          <w:szCs w:val="19"/>
-        </w:rPr>
-        <w:t>h_</w:t>
-      </w:r>
-      <w:r>
-        <w:t xml:space="preserve"> </w:t>
-      </w:r>
-      <w:r>
-        <w:t xml:space="preserve">- Высота </w:t>
-      </w:r>
-      <w:r>
-        <w:t>объекта</w:t>
-      </w:r>
-    </w:p>
-    <w:p>
-      <w:pPr>
-        <w:pStyle w:val="a3"/>
-        <w:numPr>
-          <w:ilvl w:val="0"/>
-          <w:numId w:val="1"/>
-        </w:numPr>
-      </w:pPr>
-      <w:proofErr w:type="spellStart"/>
-      <w:r>
-        <w:rPr>
-          <w:rFonts w:ascii="Consolas" w:hAnsi="Consolas" w:cs="Consolas"/>
-          <w:color w:val="000000"/>
-          <w:sz w:val="19"/>
-          <w:szCs w:val="19"/>
-        </w:rPr>
-        <w:t>frameWidth</w:t>
-      </w:r>
-      <w:proofErr w:type="spellEnd"/>
-      <w:r>
-        <w:rPr>
-          <w:rFonts w:ascii="Consolas" w:hAnsi="Consolas" w:cs="Consolas"/>
-          <w:color w:val="000000"/>
-          <w:sz w:val="19"/>
-          <w:szCs w:val="19"/>
-        </w:rPr>
-        <w:t>_</w:t>
-      </w:r>
-      <w:r>
-        <w:t xml:space="preserve"> </w:t>
-      </w:r>
-      <w:r>
-        <w:t>- Ширина окна (для отсчёта от правого края)</w:t>
-      </w:r>
-    </w:p>
-    <w:p>
-      <w:pPr>
-        <w:pStyle w:val="a3"/>
-        <w:numPr>
-          <w:ilvl w:val="0"/>
-          <w:numId w:val="1"/>
-        </w:numPr>
-      </w:pPr>
-      <w:proofErr w:type="spellStart"/>
-      <w:r>
-        <w:rPr>
-          <w:rFonts w:ascii="Consolas" w:hAnsi="Consolas" w:cs="Consolas"/>
-          <w:color w:val="000000"/>
-          <w:sz w:val="19"/>
-          <w:szCs w:val="19"/>
-        </w:rPr>
-        <w:t>isRightAlignment</w:t>
-      </w:r>
-      <w:proofErr w:type="spellEnd"/>
-      <w:r>
-        <w:rPr>
-          <w:rFonts w:ascii="Consolas" w:hAnsi="Consolas" w:cs="Consolas"/>
-          <w:color w:val="000000"/>
-          <w:sz w:val="19"/>
-          <w:szCs w:val="19"/>
-        </w:rPr>
-        <w:t>_</w:t>
-      </w:r>
-      <w:r>
-        <w:t xml:space="preserve"> </w:t>
-      </w:r>
-      <w:r>
-        <w:t>- Отсчёт от правого края?</w:t>
-      </w:r>
-    </w:p>
-    <w:p>
-      <w:pPr>
-        <w:pStyle w:val="a3"/>
-        <w:numPr>
-          <w:ilvl w:val="0"/>
-          <w:numId w:val="2"/>
-        </w:numPr>
-      </w:pPr>
-      <w:proofErr w:type="spellStart"/>
-      <w:r>
-        <w:rPr>
-          <w:rFonts w:ascii="Consolas" w:hAnsi="Consolas" w:cs="Consolas"/>
-          <w:color w:val="000000"/>
-          <w:sz w:val="19"/>
-          <w:szCs w:val="19"/>
-        </w:rPr>
-        <w:t>prevX</w:t>
-      </w:r>
-      <w:proofErr w:type="spellEnd"/>
-      <w:r>
-        <w:rPr>
-          <w:rFonts w:ascii="Consolas" w:hAnsi="Consolas" w:cs="Consolas"/>
-          <w:color w:val="000000"/>
-          <w:sz w:val="19"/>
-          <w:szCs w:val="19"/>
-        </w:rPr>
-        <w:t>_</w:t>
-      </w:r>
-      <w:r>
-        <w:rPr>
-          <w:rFonts w:ascii="Consolas" w:hAnsi="Consolas" w:cs="Consolas"/>
-          <w:color w:val="000000"/>
-          <w:sz w:val="19"/>
-          <w:szCs w:val="19"/>
-        </w:rPr>
-        <w:t xml:space="preserve">, </w:t>
-      </w:r>
-      <w:proofErr w:type="spellStart"/>
-      <w:r>
-        <w:rPr>
-          <w:rFonts w:ascii="Consolas" w:hAnsi="Consolas" w:cs="Consolas"/>
-          <w:color w:val="000000"/>
-          <w:sz w:val="19"/>
-          <w:szCs w:val="19"/>
-        </w:rPr>
-        <w:t>prevY</w:t>
-      </w:r>
-      <w:proofErr w:type="spellEnd"/>
-      <w:r>
-        <w:rPr>
-          <w:rFonts w:ascii="Consolas" w:hAnsi="Consolas" w:cs="Consolas"/>
-          <w:color w:val="000000"/>
-          <w:sz w:val="19"/>
-          <w:szCs w:val="19"/>
-        </w:rPr>
-        <w:t>_</w:t>
-      </w:r>
-      <w:r>
-        <w:rPr>
-          <w:rFonts w:ascii="Consolas" w:hAnsi="Consolas" w:cs="Consolas"/>
-          <w:color w:val="000000"/>
-          <w:sz w:val="19"/>
-          <w:szCs w:val="19"/>
-        </w:rPr>
-        <w:t xml:space="preserve">, </w:t>
-      </w:r>
-      <w:proofErr w:type="spellStart"/>
-      <w:r>
-        <w:rPr>
-          <w:rFonts w:ascii="Consolas" w:hAnsi="Consolas" w:cs="Consolas"/>
-          <w:color w:val="000000"/>
-          <w:sz w:val="19"/>
-          <w:szCs w:val="19"/>
-        </w:rPr>
-        <w:t>prevW</w:t>
-      </w:r>
-      <w:proofErr w:type="spellEnd"/>
-      <w:r>
-        <w:rPr>
-          <w:rFonts w:ascii="Consolas" w:hAnsi="Consolas" w:cs="Consolas"/>
-          <w:color w:val="000000"/>
-          <w:sz w:val="19"/>
-          <w:szCs w:val="19"/>
-        </w:rPr>
-        <w:t>_</w:t>
-      </w:r>
-      <w:r>
-        <w:rPr>
-          <w:rFonts w:ascii="Consolas" w:hAnsi="Consolas" w:cs="Consolas"/>
-          <w:color w:val="000000"/>
-          <w:sz w:val="19"/>
-          <w:szCs w:val="19"/>
-        </w:rPr>
-        <w:t xml:space="preserve">, </w:t>
-      </w:r>
-      <w:proofErr w:type="spellStart"/>
-      <w:r>
-        <w:rPr>
-          <w:rFonts w:ascii="Consolas" w:hAnsi="Consolas" w:cs="Consolas"/>
-          <w:color w:val="000000"/>
-          <w:sz w:val="19"/>
-          <w:szCs w:val="19"/>
-        </w:rPr>
-        <w:t>prevH</w:t>
-      </w:r>
-      <w:proofErr w:type="spellEnd"/>
-      <w:r>
-        <w:rPr>
-          <w:rFonts w:ascii="Consolas" w:hAnsi="Consolas" w:cs="Consolas"/>
-          <w:color w:val="000000"/>
-          <w:sz w:val="19"/>
-          <w:szCs w:val="19"/>
-        </w:rPr>
-        <w:t>_</w:t>
-      </w:r>
-      <w:r>
-        <w:rPr>
-          <w:rFonts w:ascii="Consolas" w:hAnsi="Consolas" w:cs="Consolas"/>
-          <w:color w:val="000000"/>
-          <w:sz w:val="19"/>
-          <w:szCs w:val="19"/>
-        </w:rPr>
-        <w:t xml:space="preserve">, </w:t>
-      </w:r>
-      <w:proofErr w:type="spellStart"/>
-      <w:r>
-        <w:rPr>
-          <w:rFonts w:ascii="Consolas" w:hAnsi="Consolas" w:cs="Consolas"/>
-          <w:color w:val="000000"/>
-          <w:sz w:val="19"/>
-          <w:szCs w:val="19"/>
-        </w:rPr>
-        <w:t>prevFrameWidth</w:t>
-      </w:r>
-      <w:proofErr w:type="spellEnd"/>
-      <w:r>
-        <w:rPr>
-          <w:rFonts w:ascii="Consolas" w:hAnsi="Consolas" w:cs="Consolas"/>
-          <w:color w:val="000000"/>
-          <w:sz w:val="19"/>
-          <w:szCs w:val="19"/>
-        </w:rPr>
-        <w:t>_</w:t>
-      </w:r>
-      <w:r>
-        <w:rPr>
-          <w:rFonts w:ascii="Consolas" w:hAnsi="Consolas" w:cs="Consolas"/>
-          <w:color w:val="000000"/>
-          <w:sz w:val="19"/>
-          <w:szCs w:val="19"/>
-        </w:rPr>
-        <w:t xml:space="preserve">, </w:t>
-      </w:r>
-      <w:proofErr w:type="spellStart"/>
-      <w:r>
-        <w:rPr>
-          <w:rFonts w:ascii="Consolas" w:hAnsi="Consolas" w:cs="Consolas"/>
-          <w:color w:val="000000"/>
-          <w:sz w:val="19"/>
-          <w:szCs w:val="19"/>
-        </w:rPr>
-        <w:t>prevIsRightAlignment</w:t>
-      </w:r>
-      <w:proofErr w:type="spellEnd"/>
-      <w:r>
-        <w:rPr>
-          <w:rFonts w:ascii="Consolas" w:hAnsi="Consolas" w:cs="Consolas"/>
-          <w:color w:val="000000"/>
-          <w:sz w:val="19"/>
-          <w:szCs w:val="19"/>
-        </w:rPr>
-        <w:t>_</w:t>
-      </w:r>
-      <w:r>
-        <w:t xml:space="preserve"> - Вспомогательные переменные для обнаружения изменений</w:t>
-      </w:r>
-      <w:r>
-        <w:t xml:space="preserve"> </w:t>
-      </w:r>
-    </w:p>
-    <w:p>
-      <w:pPr>
-        <w:pStyle w:val="2"/>
-        <w:rPr>
-          <w:lang w:val="en-US"/>
-        </w:rPr>
-      </w:pPr>
-      <w:r>
-        <w:t xml:space="preserve">Класс </w:t>
-      </w:r>
-      <w:r>
-        <w:rPr>
-          <w:lang w:val="en-US"/>
-        </w:rPr>
-        <w:t>“</w:t>
-      </w:r>
-      <w:proofErr w:type="spellStart"/>
-      <w:r>
-        <w:rPr>
-          <w:lang w:val="en-US"/>
-        </w:rPr>
-        <w:t>CastleObject</w:t>
-      </w:r>
-      <w:proofErr w:type="spellEnd"/>
-      <w:r>
-        <w:rPr>
-          <w:lang w:val="en-US"/>
-        </w:rPr>
-        <w:t>”</w:t>
+        <w:t xml:space="preserve">с помощью функции </w:t>
+      </w:r>
+      <w:proofErr w:type="spellStart"/>
+      <w:r>
+        <w:rPr>
+          <w:rFonts w:ascii="Consolas" w:hAnsi="Consolas" w:cs="Consolas"/>
+          <w:color w:val="000000"/>
+          <w:sz w:val="19"/>
+          <w:szCs w:val="19"/>
+        </w:rPr>
+        <w:t>Damage</w:t>
+      </w:r>
+      <w:proofErr w:type="spellEnd"/>
+      <w:r>
+        <w:rPr>
+          <w:rFonts w:ascii="Consolas" w:hAnsi="Consolas" w:cs="Consolas"/>
+          <w:color w:val="000000"/>
+          <w:sz w:val="19"/>
+          <w:szCs w:val="19"/>
+        </w:rPr>
+        <w:t>()</w:t>
+      </w:r>
+      <w:r>
+        <w:t xml:space="preserve">, если </w:t>
+      </w:r>
+      <w:r>
+        <w:t xml:space="preserve">данный объект </w:t>
+      </w:r>
+      <w:r>
+        <w:t>находится на</w:t>
+      </w:r>
+      <w:r>
+        <w:t xml:space="preserve"> достаточно малом</w:t>
+      </w:r>
+      <w:r>
+        <w:t xml:space="preserve"> расстоянии от них</w:t>
       </w:r>
     </w:p>
     <w:p>
@@ -719,7 +1300,7 @@
           <w:sz w:val="19"/>
           <w:szCs w:val="19"/>
         </w:rPr>
-        <w:t>Update</w:t>
+        <w:t>Damage</w:t>
       </w:r>
       <w:proofErr w:type="spellEnd"/>
       <w:r>
@@ -732,673 +1313,13 @@
         <w:t>()</w:t>
       </w:r>
       <w:r>
-        <w:t xml:space="preserve"> - Вызывает </w:t>
-      </w:r>
-      <w:r>
-        <w:rPr>
-          <w:lang w:val="en-US"/>
-        </w:rPr>
-        <w:t>Update</w:t>
-      </w:r>
-      <w:r>
-        <w:t xml:space="preserve"> </w:t>
-      </w:r>
-      <w:r>
-        <w:t>родительского класса</w:t>
-      </w:r>
-    </w:p>
-    <w:p>
-      <w:pPr>
-        <w:pStyle w:val="a3"/>
-        <w:numPr>
-          <w:ilvl w:val="0"/>
-          <w:numId w:val="3"/>
-        </w:numPr>
-      </w:pPr>
-      <w:proofErr w:type="spellStart"/>
-      <w:r>
-        <w:rPr>
-          <w:rFonts w:ascii="Consolas" w:hAnsi="Consolas" w:cs="Consolas"/>
-          <w:color w:val="000000"/>
-          <w:sz w:val="19"/>
-          <w:szCs w:val="19"/>
-        </w:rPr>
-        <w:t>Damage</w:t>
-      </w:r>
-      <w:proofErr w:type="spellEnd"/>
-      <w:r>
-        <w:rPr>
-          <w:rFonts w:ascii="Consolas" w:hAnsi="Consolas" w:cs="Consolas"/>
-          <w:color w:val="000000"/>
-          <w:sz w:val="19"/>
-          <w:szCs w:val="19"/>
-        </w:rPr>
-        <w:t>()</w:t>
-      </w:r>
-      <w:r>
-        <w:t xml:space="preserve"> - Наносит урон объекту</w:t>
-      </w:r>
-      <w:r>
-        <w:t xml:space="preserve"> </w:t>
-      </w:r>
-    </w:p>
-    <w:p>
-      <w:pPr>
-        <w:pStyle w:val="a3"/>
-        <w:numPr>
-          <w:ilvl w:val="0"/>
-          <w:numId w:val="3"/>
-        </w:numPr>
-      </w:pPr>
-      <w:proofErr w:type="spellStart"/>
-      <w:r>
-        <w:rPr>
-          <w:rFonts w:ascii="Consolas" w:hAnsi="Consolas" w:cs="Consolas"/>
-          <w:color w:val="000000"/>
-          <w:sz w:val="19"/>
-          <w:szCs w:val="19"/>
-        </w:rPr>
-        <w:t>onPositionUpdate</w:t>
-      </w:r>
-      <w:proofErr w:type="spellEnd"/>
-      <w:r>
-        <w:rPr>
-          <w:rFonts w:ascii="Consolas" w:hAnsi="Consolas" w:cs="Consolas"/>
-          <w:color w:val="000000"/>
-          <w:sz w:val="19"/>
-          <w:szCs w:val="19"/>
-        </w:rPr>
-        <w:t>_()</w:t>
-      </w:r>
-      <w:r>
-        <w:t xml:space="preserve"> - Вызывает </w:t>
-      </w:r>
-      <w:proofErr w:type="spellStart"/>
-      <w:r>
-        <w:rPr>
-          <w:lang w:val="en-US"/>
-        </w:rPr>
-        <w:t>onPositionUpdate</w:t>
-      </w:r>
-      <w:proofErr w:type="spellEnd"/>
-      <w:r>
-        <w:t>_</w:t>
-      </w:r>
-      <w:r>
-        <w:t>()</w:t>
-      </w:r>
-      <w:r>
-        <w:t xml:space="preserve"> </w:t>
-      </w:r>
-      <w:r>
-        <w:t>родительского класса и перемещает надписи</w:t>
-      </w:r>
-    </w:p>
-    <w:p>
-      <w:pPr>
-        <w:pStyle w:val="a3"/>
-        <w:numPr>
-          <w:ilvl w:val="0"/>
-          <w:numId w:val="3"/>
-        </w:numPr>
-      </w:pPr>
-      <w:proofErr w:type="spellStart"/>
-      <w:r>
-        <w:rPr>
-          <w:rFonts w:ascii="Consolas" w:hAnsi="Consolas" w:cs="Consolas"/>
-          <w:color w:val="000000"/>
-          <w:sz w:val="19"/>
-          <w:szCs w:val="19"/>
-        </w:rPr>
-        <w:t>InitLabels</w:t>
-      </w:r>
-      <w:proofErr w:type="spellEnd"/>
-      <w:r>
-        <w:rPr>
-          <w:rFonts w:ascii="Consolas" w:hAnsi="Consolas" w:cs="Consolas"/>
-          <w:color w:val="000000"/>
-          <w:sz w:val="19"/>
-          <w:szCs w:val="19"/>
-        </w:rPr>
-        <w:t>_()</w:t>
-      </w:r>
-      <w:r>
-        <w:t xml:space="preserve"> - Инициализирует надписи</w:t>
-      </w:r>
-    </w:p>
-    <w:p>
-      <w:pPr>
-        <w:pStyle w:val="a3"/>
-        <w:numPr>
-          <w:ilvl w:val="0"/>
-          <w:numId w:val="3"/>
-        </w:numPr>
-      </w:pPr>
-      <w:proofErr w:type="spellStart"/>
-      <w:r>
-        <w:rPr>
-          <w:rFonts w:ascii="Consolas" w:hAnsi="Consolas" w:cs="Consolas"/>
-          <w:color w:val="000000"/>
-          <w:sz w:val="19"/>
-          <w:szCs w:val="19"/>
-        </w:rPr>
-        <w:t>UpdateLabelsPosition</w:t>
-      </w:r>
-      <w:proofErr w:type="spellEnd"/>
-      <w:r>
-        <w:rPr>
-          <w:rFonts w:ascii="Consolas" w:hAnsi="Consolas" w:cs="Consolas"/>
-          <w:color w:val="000000"/>
-          <w:sz w:val="19"/>
-          <w:szCs w:val="19"/>
-        </w:rPr>
-        <w:t>_()</w:t>
-      </w:r>
-      <w:r>
-        <w:t xml:space="preserve"> - Перемещает надписи в соответствии с размерами и позицией объекта</w:t>
-      </w:r>
-    </w:p>
-    <w:p>
-      <w:pPr>
-        <w:pStyle w:val="a3"/>
-        <w:numPr>
-          <w:ilvl w:val="0"/>
-          <w:numId w:val="3"/>
-        </w:numPr>
-        <w:rPr>
-          <w:lang w:val="en-US"/>
-        </w:rPr>
-      </w:pPr>
-      <w:proofErr w:type="spellStart"/>
-      <w:r>
-        <w:rPr>
-          <w:rFonts w:ascii="Consolas" w:hAnsi="Consolas" w:cs="Consolas"/>
-          <w:color w:val="000000"/>
-          <w:sz w:val="19"/>
-          <w:szCs w:val="19"/>
-        </w:rPr>
-        <w:t>health</w:t>
-      </w:r>
-      <w:proofErr w:type="spellEnd"/>
-      <w:r>
-        <w:rPr>
-          <w:rFonts w:ascii="Consolas" w:hAnsi="Consolas" w:cs="Consolas"/>
-          <w:color w:val="000000"/>
-          <w:sz w:val="19"/>
-          <w:szCs w:val="19"/>
-        </w:rPr>
-        <w:t>_</w:t>
-      </w:r>
-      <w:r>
-        <w:t xml:space="preserve"> - Количество жизней</w:t>
-      </w:r>
-    </w:p>
-    <w:p>
-      <w:pPr>
-        <w:pStyle w:val="a3"/>
-        <w:numPr>
-          <w:ilvl w:val="0"/>
-          <w:numId w:val="3"/>
-        </w:numPr>
-        <w:rPr>
-          <w:lang w:val="en-US"/>
-        </w:rPr>
-      </w:pPr>
-      <w:proofErr w:type="spellStart"/>
-      <w:r>
-        <w:rPr>
-          <w:rFonts w:ascii="Consolas" w:hAnsi="Consolas" w:cs="Consolas"/>
-          <w:color w:val="000000"/>
-          <w:sz w:val="19"/>
-          <w:szCs w:val="19"/>
-        </w:rPr>
-        <w:t>maxHealth</w:t>
-      </w:r>
-      <w:proofErr w:type="spellEnd"/>
-      <w:r>
-        <w:rPr>
-          <w:rFonts w:ascii="Consolas" w:hAnsi="Consolas" w:cs="Consolas"/>
-          <w:color w:val="000000"/>
-          <w:sz w:val="19"/>
-          <w:szCs w:val="19"/>
-        </w:rPr>
-        <w:t>_</w:t>
-      </w:r>
-      <w:r>
-        <w:t xml:space="preserve"> - Максимальное количество жизней</w:t>
-      </w:r>
-    </w:p>
-    <w:p>
-      <w:pPr>
-        <w:pStyle w:val="a3"/>
-        <w:numPr>
-          <w:ilvl w:val="0"/>
-          <w:numId w:val="3"/>
-        </w:numPr>
-        <w:rPr>
-          <w:lang w:val="en-US"/>
-        </w:rPr>
-      </w:pPr>
-      <w:proofErr w:type="spellStart"/>
-      <w:r>
-        <w:rPr>
-          <w:rFonts w:ascii="Consolas" w:hAnsi="Consolas" w:cs="Consolas"/>
-          <w:color w:val="000000"/>
-          <w:sz w:val="19"/>
-          <w:szCs w:val="19"/>
-        </w:rPr>
-        <w:t>armor</w:t>
-      </w:r>
-      <w:proofErr w:type="spellEnd"/>
-      <w:r>
-        <w:rPr>
-          <w:rFonts w:ascii="Consolas" w:hAnsi="Consolas" w:cs="Consolas"/>
-          <w:color w:val="000000"/>
-          <w:sz w:val="19"/>
-          <w:szCs w:val="19"/>
-        </w:rPr>
-        <w:t>_</w:t>
-      </w:r>
-      <w:r>
-        <w:t xml:space="preserve"> - Количество брони</w:t>
-      </w:r>
-    </w:p>
-    <w:p>
-      <w:pPr>
-        <w:pStyle w:val="a3"/>
-        <w:numPr>
-          <w:ilvl w:val="0"/>
-          <w:numId w:val="3"/>
-        </w:numPr>
-        <w:rPr>
-          <w:lang w:val="en-US"/>
-        </w:rPr>
-      </w:pPr>
-      <w:proofErr w:type="spellStart"/>
-      <w:r>
-        <w:rPr>
-          <w:rFonts w:ascii="Consolas" w:hAnsi="Consolas" w:cs="Consolas"/>
-          <w:color w:val="000000"/>
-          <w:sz w:val="19"/>
-          <w:szCs w:val="19"/>
-        </w:rPr>
-        <w:t>maxArmor</w:t>
-      </w:r>
-      <w:proofErr w:type="spellEnd"/>
-      <w:r>
-        <w:rPr>
-          <w:rFonts w:ascii="Consolas" w:hAnsi="Consolas" w:cs="Consolas"/>
-          <w:color w:val="000000"/>
-          <w:sz w:val="19"/>
-          <w:szCs w:val="19"/>
-        </w:rPr>
-        <w:t>_</w:t>
-      </w:r>
-      <w:r>
-        <w:t xml:space="preserve"> - Максимальное количество брони</w:t>
-      </w:r>
-    </w:p>
-    <w:p>
-      <w:pPr>
-        <w:pStyle w:val="a3"/>
-        <w:numPr>
-          <w:ilvl w:val="0"/>
-          <w:numId w:val="3"/>
-        </w:numPr>
-        <w:rPr>
-          <w:lang w:val="en-US"/>
-        </w:rPr>
-      </w:pPr>
-      <w:proofErr w:type="spellStart"/>
-      <w:r>
-        <w:rPr>
-          <w:rFonts w:ascii="Consolas" w:hAnsi="Consolas" w:cs="Consolas"/>
-          <w:color w:val="000000"/>
-          <w:sz w:val="19"/>
-          <w:szCs w:val="19"/>
-        </w:rPr>
-        <w:t>healthLabel</w:t>
-      </w:r>
-      <w:proofErr w:type="spellEnd"/>
-      <w:r>
-        <w:rPr>
-          <w:rFonts w:ascii="Consolas" w:hAnsi="Consolas" w:cs="Consolas"/>
-          <w:color w:val="000000"/>
-          <w:sz w:val="19"/>
-          <w:szCs w:val="19"/>
-        </w:rPr>
-        <w:t>_</w:t>
-      </w:r>
-      <w:r>
-        <w:t xml:space="preserve"> - Надпись, отображающая количество жизней</w:t>
-      </w:r>
-    </w:p>
-    <w:p>
-      <w:pPr>
-        <w:pStyle w:val="a3"/>
-        <w:numPr>
-          <w:ilvl w:val="0"/>
-          <w:numId w:val="3"/>
-        </w:numPr>
-      </w:pPr>
-      <w:proofErr w:type="spellStart"/>
-      <w:r>
-        <w:rPr>
-          <w:rFonts w:ascii="Consolas" w:hAnsi="Consolas" w:cs="Consolas"/>
-          <w:color w:val="000000"/>
-          <w:sz w:val="19"/>
-          <w:szCs w:val="19"/>
-        </w:rPr>
-        <w:t>armorLabel</w:t>
-      </w:r>
-      <w:proofErr w:type="spellEnd"/>
-      <w:r>
-        <w:rPr>
-          <w:rFonts w:ascii="Consolas" w:hAnsi="Consolas" w:cs="Consolas"/>
-          <w:color w:val="000000"/>
-          <w:sz w:val="19"/>
-          <w:szCs w:val="19"/>
-        </w:rPr>
-        <w:t>_</w:t>
-      </w:r>
-      <w:r>
-        <w:t xml:space="preserve"> - Надпись, отображающая количество брони</w:t>
-      </w:r>
-    </w:p>
-    <w:p>
-      <w:pPr>
-        <w:pStyle w:val="2"/>
-      </w:pPr>
-      <w:r>
-        <w:t xml:space="preserve">Класс </w:t>
-      </w:r>
-      <w:r>
-        <w:rPr>
-          <w:lang w:val="en-US"/>
-        </w:rPr>
-        <w:t>“</w:t>
-      </w:r>
-      <w:proofErr w:type="spellStart"/>
-      <w:r>
-        <w:t>DynamicObject</w:t>
-      </w:r>
-      <w:proofErr w:type="spellEnd"/>
-      <w:r>
-        <w:rPr>
-          <w:lang w:val="en-US"/>
-        </w:rPr>
-        <w:t>”</w:t>
-      </w:r>
-    </w:p>
-    <w:p>
-      <w:pPr>
-        <w:pStyle w:val="a3"/>
-        <w:numPr>
-          <w:ilvl w:val="0"/>
-          <w:numId w:val="2"/>
-        </w:numPr>
-      </w:pPr>
-      <w:proofErr w:type="spellStart"/>
-      <w:r>
-        <w:rPr>
-          <w:rFonts w:ascii="Consolas" w:hAnsi="Consolas" w:cs="Consolas"/>
-          <w:color w:val="000000"/>
-          <w:sz w:val="19"/>
-          <w:szCs w:val="19"/>
-        </w:rPr>
-        <w:t>Update</w:t>
-      </w:r>
-      <w:proofErr w:type="spellEnd"/>
-      <w:r>
-        <w:rPr>
-          <w:rFonts w:ascii="Consolas" w:hAnsi="Consolas" w:cs="Consolas"/>
-          <w:color w:val="000000"/>
-          <w:sz w:val="19"/>
-          <w:szCs w:val="19"/>
-        </w:rPr>
-        <w:t>()</w:t>
-      </w:r>
-      <w:r>
-        <w:t xml:space="preserve"> - Изменяет позицию объекта </w:t>
-      </w:r>
-      <w:r>
-        <w:t>в соответствии со скоростью</w:t>
-      </w:r>
-    </w:p>
-    <w:p>
-      <w:pPr>
-        <w:pStyle w:val="a3"/>
-        <w:numPr>
-          <w:ilvl w:val="0"/>
-          <w:numId w:val="2"/>
-        </w:numPr>
-      </w:pPr>
-      <w:proofErr w:type="spellStart"/>
-      <w:r>
-        <w:rPr>
-          <w:rFonts w:ascii="Consolas" w:hAnsi="Consolas" w:cs="Consolas"/>
-          <w:color w:val="000000"/>
-          <w:sz w:val="19"/>
-          <w:szCs w:val="19"/>
-        </w:rPr>
-        <w:t>hSpeed</w:t>
-      </w:r>
-      <w:proofErr w:type="spellEnd"/>
-      <w:r>
-        <w:rPr>
-          <w:rFonts w:ascii="Consolas" w:hAnsi="Consolas" w:cs="Consolas"/>
-          <w:color w:val="000000"/>
-          <w:sz w:val="19"/>
-          <w:szCs w:val="19"/>
-        </w:rPr>
-        <w:t>_</w:t>
-      </w:r>
-      <w:r>
-        <w:rPr>
-          <w:rFonts w:ascii="Consolas" w:hAnsi="Consolas" w:cs="Consolas"/>
-          <w:color w:val="000000"/>
-          <w:sz w:val="19"/>
-          <w:szCs w:val="19"/>
-        </w:rPr>
-        <w:t>()</w:t>
-      </w:r>
-      <w:r>
-        <w:t xml:space="preserve"> - Горизонтальная скорость</w:t>
-      </w:r>
-    </w:p>
-    <w:p>
-      <w:pPr>
-        <w:pStyle w:val="a3"/>
-        <w:numPr>
-          <w:ilvl w:val="0"/>
-          <w:numId w:val="2"/>
-        </w:numPr>
-      </w:pPr>
-      <w:proofErr w:type="spellStart"/>
-      <w:r>
-        <w:rPr>
-          <w:rFonts w:ascii="Consolas" w:hAnsi="Consolas" w:cs="Consolas"/>
-          <w:color w:val="000000"/>
-          <w:sz w:val="19"/>
-          <w:szCs w:val="19"/>
-        </w:rPr>
-        <w:t>vSpeed</w:t>
-      </w:r>
-      <w:proofErr w:type="spellEnd"/>
-      <w:r>
-        <w:rPr>
-          <w:rFonts w:ascii="Consolas" w:hAnsi="Consolas" w:cs="Consolas"/>
-          <w:color w:val="000000"/>
-          <w:sz w:val="19"/>
-          <w:szCs w:val="19"/>
-        </w:rPr>
-        <w:t>_</w:t>
-      </w:r>
-      <w:r>
-        <w:rPr>
-          <w:rFonts w:ascii="Consolas" w:hAnsi="Consolas" w:cs="Consolas"/>
-          <w:color w:val="000000"/>
-          <w:sz w:val="19"/>
-          <w:szCs w:val="19"/>
-        </w:rPr>
-        <w:t>()</w:t>
-      </w:r>
-      <w:r>
-        <w:t xml:space="preserve"> - Вертикальная скорость</w:t>
-      </w:r>
-    </w:p>
-    <w:p>
-      <w:pPr>
-        <w:pStyle w:val="2"/>
-        <w:rPr>
-          <w:lang w:val="en-US"/>
-        </w:rPr>
-      </w:pPr>
-      <w:r>
-        <w:t xml:space="preserve">Класс </w:t>
-      </w:r>
-      <w:r>
-        <w:rPr>
-          <w:lang w:val="en-US"/>
-        </w:rPr>
-        <w:t>“</w:t>
-      </w:r>
-      <w:proofErr w:type="spellStart"/>
-      <w:r>
-        <w:rPr>
-          <w:lang w:val="en-US"/>
-        </w:rPr>
-        <w:t>AttackerObject</w:t>
-      </w:r>
-      <w:proofErr w:type="spellEnd"/>
-      <w:r>
-        <w:rPr>
-          <w:lang w:val="en-US"/>
-        </w:rPr>
-        <w:t>”</w:t>
-      </w:r>
-    </w:p>
-    <w:p>
-      <w:pPr>
-        <w:pStyle w:val="a3"/>
-        <w:numPr>
-          <w:ilvl w:val="0"/>
-          <w:numId w:val="4"/>
-        </w:numPr>
-      </w:pPr>
-      <w:proofErr w:type="spellStart"/>
-      <w:r>
-        <w:rPr>
-          <w:rFonts w:ascii="Consolas" w:hAnsi="Consolas" w:cs="Consolas"/>
-          <w:color w:val="000000"/>
-          <w:sz w:val="19"/>
-          <w:szCs w:val="19"/>
-        </w:rPr>
-        <w:t>Update</w:t>
-      </w:r>
-      <w:proofErr w:type="spellEnd"/>
-      <w:r>
-        <w:rPr>
-          <w:rFonts w:ascii="Consolas" w:hAnsi="Consolas" w:cs="Consolas"/>
-          <w:color w:val="000000"/>
-          <w:sz w:val="19"/>
-          <w:szCs w:val="19"/>
-        </w:rPr>
-        <w:t>()</w:t>
-      </w:r>
-      <w:r>
-        <w:t xml:space="preserve"> - </w:t>
-      </w:r>
-      <w:r>
-        <w:t xml:space="preserve">Вызывает </w:t>
-      </w:r>
-      <w:r>
-        <w:rPr>
-          <w:lang w:val="en-US"/>
-        </w:rPr>
-        <w:t>Update</w:t>
-      </w:r>
-      <w:r>
-        <w:t xml:space="preserve"> </w:t>
-      </w:r>
-      <w:r>
-        <w:t>родительского класса</w:t>
-      </w:r>
-      <w:r>
-        <w:t xml:space="preserve"> </w:t>
-      </w:r>
-      <w:r>
-        <w:t>и отрабатывает столкновение с другими объектами</w:t>
-      </w:r>
-    </w:p>
-    <w:p>
-      <w:pPr>
-        <w:pStyle w:val="a3"/>
-        <w:numPr>
-          <w:ilvl w:val="0"/>
-          <w:numId w:val="3"/>
-        </w:numPr>
-      </w:pPr>
-      <w:proofErr w:type="spellStart"/>
-      <w:r>
-        <w:rPr>
-          <w:rFonts w:ascii="Consolas" w:hAnsi="Consolas" w:cs="Consolas"/>
-          <w:color w:val="000000"/>
-          <w:sz w:val="19"/>
-          <w:szCs w:val="19"/>
-        </w:rPr>
-        <w:t>Attack</w:t>
-      </w:r>
-      <w:proofErr w:type="spellEnd"/>
-      <w:r>
-        <w:rPr>
-          <w:rFonts w:ascii="Consolas" w:hAnsi="Consolas" w:cs="Consolas"/>
-          <w:color w:val="000000"/>
-          <w:sz w:val="19"/>
-          <w:szCs w:val="19"/>
-        </w:rPr>
-        <w:t>()</w:t>
-      </w:r>
-      <w:r>
-        <w:t xml:space="preserve"> - Атакует </w:t>
-      </w:r>
-      <w:r>
-        <w:t>другие объекты</w:t>
-      </w:r>
-      <w:r>
-        <w:t xml:space="preserve"> </w:t>
-      </w:r>
-    </w:p>
-    <w:p>
-      <w:pPr>
-        <w:pStyle w:val="a3"/>
-        <w:numPr>
-          <w:ilvl w:val="0"/>
-          <w:numId w:val="3"/>
-        </w:numPr>
-      </w:pPr>
-      <w:proofErr w:type="spellStart"/>
-      <w:r>
-        <w:rPr>
-          <w:rFonts w:ascii="Consolas" w:hAnsi="Consolas" w:cs="Consolas"/>
-          <w:color w:val="000000"/>
-          <w:sz w:val="19"/>
-          <w:szCs w:val="19"/>
-        </w:rPr>
-        <w:t>Damage</w:t>
-      </w:r>
-      <w:proofErr w:type="spellEnd"/>
-      <w:r>
-        <w:rPr>
-          <w:rFonts w:ascii="Consolas" w:hAnsi="Consolas" w:cs="Consolas"/>
-          <w:color w:val="000000"/>
-          <w:sz w:val="19"/>
-          <w:szCs w:val="19"/>
-        </w:rPr>
-        <w:t>()</w:t>
-      </w:r>
-      <w:r>
-        <w:t xml:space="preserve"> - Наносит урон объекту</w:t>
+        <w:t xml:space="preserve"> - Наносит урон</w:t>
+      </w:r>
+      <w:r>
+        <w:t xml:space="preserve"> данному</w:t>
+      </w:r>
+      <w:r>
+        <w:t xml:space="preserve"> объекту</w:t>
       </w:r>
       <w:r>
         <w:t xml:space="preserve"> </w:t>
@@ -2453,11 +2374,11 @@
     <w:link w:val="10"/>
     <w:uiPriority w:val="9"/>
     <w:qFormat/>
-    <w:rsid w:val="00FD0032"/>
+    <w:rsid w:val="005910D4"/>
     <w:pPr>
       <w:keepNext/>
       <w:keepLines/>
-      <w:spacing w:before="480" w:after="0"/>
+      <w:spacing w:after="0"/>
       <w:outlineLvl w:val="0"/>
     </w:pPr>
     <w:rPr>
@@ -2477,11 +2398,11 @@
     <w:uiPriority w:val="9"/>
     <w:unhideWhenUsed/>
     <w:qFormat/>
-    <w:rsid w:val="00AC0EDE"/>
+    <w:rsid w:val="005910D4"/>
     <w:pPr>
       <w:keepNext/>
       <w:keepLines/>
-      <w:spacing w:before="200" w:after="0"/>
+      <w:spacing w:after="0"/>
       <w:outlineLvl w:val="1"/>
     </w:pPr>
     <w:rPr>
@@ -2525,7 +2446,7 @@
     <w:basedOn w:val="a0"/>
     <w:link w:val="1"/>
     <w:uiPriority w:val="9"/>
-    <w:rsid w:val="00FD0032"/>
+    <w:rsid w:val="005910D4"/>
     <w:rPr>
       <w:rFonts w:asciiTheme="majorHAnsi" w:eastAsiaTheme="majorEastAsia" w:hAnsiTheme="majorHAnsi" w:cstheme="majorBidi"/>
       <w:b/>
@@ -2540,7 +2461,7 @@
     <w:basedOn w:val="a0"/>
     <w:link w:val="2"/>
     <w:uiPriority w:val="9"/>
-    <w:rsid w:val="00AC0EDE"/>
+    <w:rsid w:val="005910D4"/>
     <w:rPr>
       <w:rFonts w:asciiTheme="majorHAnsi" w:eastAsiaTheme="majorEastAsia" w:hAnsiTheme="majorHAnsi" w:cstheme="majorBidi"/>
       <w:b/>
@@ -2731,11 +2652,11 @@
     <w:link w:val="10"/>
     <w:uiPriority w:val="9"/>
     <w:qFormat/>
-    <w:rsid w:val="00FD0032"/>
+    <w:rsid w:val="005910D4"/>
     <w:pPr>
       <w:keepNext/>
       <w:keepLines/>
-      <w:spacing w:before="480" w:after="0"/>
+      <w:spacing w:after="0"/>
       <w:outlineLvl w:val="0"/>
     </w:pPr>
     <w:rPr>
@@ -2755,11 +2676,11 @@
     <w:uiPriority w:val="9"/>
     <w:unhideWhenUsed/>
     <w:qFormat/>
-    <w:rsid w:val="00AC0EDE"/>
+    <w:rsid w:val="005910D4"/>
     <w:pPr>
       <w:keepNext/>
       <w:keepLines/>
-      <w:spacing w:before="200" w:after="0"/>
+      <w:spacing w:after="0"/>
       <w:outlineLvl w:val="1"/>
     </w:pPr>
     <w:rPr>
@@ -2803,7 +2724,7 @@
     <w:basedOn w:val="a0"/>
     <w:link w:val="1"/>
     <w:uiPriority w:val="9"/>
-    <w:rsid w:val="00FD0032"/>
+    <w:rsid w:val="005910D4"/>
     <w:rPr>
       <w:rFonts w:asciiTheme="majorHAnsi" w:eastAsiaTheme="majorEastAsia" w:hAnsiTheme="majorHAnsi" w:cstheme="majorBidi"/>
       <w:b/>
@@ -2818,7 +2739,7 @@
     <w:basedOn w:val="a0"/>
     <w:link w:val="2"/>
     <w:uiPriority w:val="9"/>
-    <w:rsid w:val="00AC0EDE"/>
+    <w:rsid w:val="005910D4"/>
     <w:rPr>
       <w:rFonts w:asciiTheme="majorHAnsi" w:eastAsiaTheme="majorEastAsia" w:hAnsiTheme="majorHAnsi" w:cstheme="majorBidi"/>
       <w:b/>
@@ -3132,7 +3053,7 @@
 </file>
 
 <file path=customXml/itemProps1.xml><?xml version="1.0" encoding="utf-8"?>
-<ds:datastoreItem xmlns:ds="http://schemas.openxmlformats.org/officeDocument/2006/customXml" ds:itemID="{6C3A40D6-725B-4AC7-93D7-5E69FA509B86}">
+<ds:datastoreItem xmlns:ds="http://schemas.openxmlformats.org/officeDocument/2006/customXml" ds:itemID="{E9DC29AD-71E4-4DA0-943E-9661A719C9CA}">
   <ds:schemaRefs>
     <ds:schemaRef ds:uri="http://schemas.openxmlformats.org/officeDocument/2006/bibliography"/>
   </ds:schemaRefs>

</xml_diff>